<commit_message>
Add 2020 session modifications.
</commit_message>
<xml_diff>
--- a/2020/session5/Semaine_8_juin_2020_IntegrativeBioinfo_CB.docx
+++ b/2020/session5/Semaine_8_juin_2020_IntegrativeBioinfo_CB.docx
@@ -16,7 +16,7 @@
       </w:pPr>
       <w:r>
         <w:rPr>
-          <w:rFonts w:cs="Calibri" w:ascii="Calibri" w:hAnsi="Calibri" w:asciiTheme="minorHAnsi" w:cstheme="minorHAnsi" w:hAnsiTheme="minorHAnsi"/>
+          <w:rFonts w:cs="Calibri" w:ascii="Calibri" w:hAnsi="Calibri"/>
           <w:b/>
           <w:bCs/>
           <w:color w:val="000000"/>
@@ -99,7 +99,12 @@
         </w:rPr>
       </w:pPr>
       <w:r>
-        <w:rPr/>
+        <w:rPr>
+          <w:rFonts w:cs="Calibri" w:cstheme="minorHAnsi" w:ascii="Calibri" w:hAnsi="Calibri"/>
+          <w:b/>
+          <w:color w:val="000000"/>
+          <w:u w:val="single"/>
+        </w:rPr>
       </w:r>
     </w:p>
     <w:p>
@@ -168,7 +173,12 @@
         </w:rPr>
       </w:pPr>
       <w:r>
-        <w:rPr/>
+        <w:rPr>
+          <w:rFonts w:cs="Calibri" w:cstheme="minorHAnsi" w:ascii="Calibri" w:hAnsi="Calibri"/>
+          <w:b/>
+          <w:color w:val="000000"/>
+          <w:u w:val="single"/>
+        </w:rPr>
       </w:r>
     </w:p>
     <w:p>
@@ -237,7 +247,12 @@
         </w:rPr>
       </w:pPr>
       <w:r>
-        <w:rPr/>
+        <w:rPr>
+          <w:rFonts w:cs="Calibri" w:cstheme="minorHAnsi" w:ascii="Calibri" w:hAnsi="Calibri"/>
+          <w:b/>
+          <w:color w:val="000000"/>
+          <w:u w:val="single"/>
+        </w:rPr>
       </w:r>
     </w:p>
     <w:p>
@@ -302,7 +317,9 @@
         </w:rPr>
       </w:pPr>
       <w:r>
-        <w:rPr/>
+        <w:rPr>
+          <w:rFonts w:cs="Calibri" w:cstheme="minorHAnsi" w:ascii="Calibri" w:hAnsi="Calibri"/>
+        </w:rPr>
       </w:r>
     </w:p>
     <w:p>
@@ -371,7 +388,12 @@
         </w:rPr>
       </w:pPr>
       <w:r>
-        <w:rPr/>
+        <w:rPr>
+          <w:rFonts w:cs="Calibri" w:cstheme="minorHAnsi" w:ascii="Calibri" w:hAnsi="Calibri"/>
+          <w:b/>
+          <w:color w:val="000000"/>
+          <w:u w:val="single"/>
+        </w:rPr>
       </w:r>
     </w:p>
     <w:p>
@@ -438,7 +460,11 @@
         </w:rPr>
       </w:pPr>
       <w:r>
-        <w:rPr/>
+        <w:rPr>
+          <w:rFonts w:cs="Calibri" w:cstheme="minorHAnsi" w:ascii="Calibri" w:hAnsi="Calibri"/>
+          <w:color w:val="000000"/>
+          <w:u w:val="single"/>
+        </w:rPr>
       </w:r>
     </w:p>
     <w:p>
@@ -1368,8 +1394,8 @@
           <w:color w:val="000000"/>
         </w:rPr>
       </w:pPr>
-      <w:bookmarkStart w:id="2" w:name="_GoBack"/>
-      <w:bookmarkStart w:id="3" w:name="docs-internal-guid-fe27daf8-7fff-19b9-17"/>
+      <w:bookmarkStart w:id="2" w:name="docs-internal-guid-fe27daf8-7fff-19b9-17"/>
+      <w:bookmarkStart w:id="3" w:name="_GoBack"/>
       <w:bookmarkEnd w:id="2"/>
       <w:bookmarkEnd w:id="3"/>
       <w:r>
@@ -1811,103 +1837,78 @@
           <w:rFonts w:cs="Calibri" w:ascii="Calibri" w:hAnsi="Calibri" w:asciiTheme="minorHAnsi" w:cstheme="minorHAnsi" w:hAnsiTheme="minorHAnsi"/>
           <w:color w:val="000000"/>
         </w:rPr>
-        <w:t xml:space="preserve">Thème: Network inference </w:t>
-      </w:r>
-      <w:r>
-        <w:rPr>
-          <w:rFonts w:cs="Calibri" w:ascii="Calibri" w:hAnsi="Calibri" w:asciiTheme="minorHAnsi" w:cstheme="minorHAnsi" w:hAnsiTheme="minorHAnsi"/>
-          <w:color w:val="000000"/>
-        </w:rPr>
-        <w:t>with</w:t>
-      </w:r>
-      <w:r>
-        <w:rPr>
-          <w:rFonts w:cs="Calibri" w:ascii="Calibri" w:hAnsi="Calibri" w:asciiTheme="minorHAnsi" w:cstheme="minorHAnsi" w:hAnsiTheme="minorHAnsi"/>
+        <w:t>Thème: Network inference with weighted correlation network analysis (WGCNA)</w:t>
+      </w:r>
+    </w:p>
+    <w:p>
+      <w:pPr>
+        <w:pStyle w:val="TextBody"/>
+        <w:rPr>
+          <w:rFonts w:ascii="Calibri" w:hAnsi="Calibri" w:cs="Calibri" w:asciiTheme="minorHAnsi" w:cstheme="minorHAnsi" w:hAnsiTheme="minorHAnsi"/>
+          <w:color w:val="000000"/>
+        </w:rPr>
+      </w:pPr>
+      <w:r>
+        <w:rPr>
+          <w:rFonts w:cs="Calibri" w:ascii="Calibri" w:hAnsi="Calibri" w:asciiTheme="minorHAnsi" w:cstheme="minorHAnsi" w:hAnsiTheme="minorHAnsi"/>
+          <w:color w:val="000000"/>
+        </w:rPr>
+        <w:t>Intervenant: Costas Bouyioukos.</w:t>
+      </w:r>
+    </w:p>
+    <w:p>
+      <w:pPr>
+        <w:pStyle w:val="Normal"/>
+        <w:rPr>
+          <w:rFonts w:ascii="Calibri" w:hAnsi="Calibri" w:cs="Calibri" w:asciiTheme="minorHAnsi" w:cstheme="minorHAnsi" w:hAnsiTheme="minorHAnsi"/>
+          <w:color w:val="000000"/>
+        </w:rPr>
+      </w:pPr>
+      <w:r>
+        <w:rPr>
+          <w:rFonts w:cs="Calibri" w:cstheme="minorHAnsi" w:ascii="Calibri" w:hAnsi="Calibri"/>
+          <w:color w:val="000000"/>
+        </w:rPr>
+      </w:r>
+    </w:p>
+    <w:p>
+      <w:pPr>
+        <w:pStyle w:val="TextBody"/>
+        <w:rPr>
+          <w:rFonts w:ascii="Calibri" w:hAnsi="Calibri" w:cs="Calibri" w:asciiTheme="minorHAnsi" w:cstheme="minorHAnsi" w:hAnsiTheme="minorHAnsi"/>
+          <w:color w:val="000000"/>
+        </w:rPr>
+      </w:pPr>
+      <w:r>
+        <w:rPr>
+          <w:rFonts w:cs="Calibri" w:ascii="Calibri" w:hAnsi="Calibri" w:cstheme="minorHAnsi"/>
+          <w:color w:val="000000"/>
+        </w:rPr>
+        <w:t xml:space="preserve">Please find below all the inforamtion you need to follow the course. </w:t>
+      </w:r>
+      <w:r>
+        <w:rPr>
+          <w:rFonts w:cs="Calibri" w:ascii="Calibri" w:hAnsi="Calibri" w:cstheme="minorHAnsi"/>
+          <w:color w:val="000000"/>
+        </w:rPr>
+        <w:t xml:space="preserve">For a synopsis please take a look on the course webpage too : </w:t>
+      </w:r>
+      <w:hyperlink r:id="rId12">
+        <w:r>
+          <w:rPr>
+            <w:rStyle w:val="InternetLink"/>
+            <w:rFonts w:cs="Calibri" w:ascii="Calibri" w:hAnsi="Calibri" w:cstheme="minorHAnsi"/>
+            <w:color w:val="000000"/>
+          </w:rPr>
+          <w:t>https://du-bii.github.io/module-6-Integrative-Bioinformatics/2020/session5/</w:t>
+        </w:r>
+      </w:hyperlink>
+      <w:r>
+        <w:rPr>
+          <w:rFonts w:cs="Calibri" w:ascii="Calibri" w:hAnsi="Calibri" w:cstheme="minorHAnsi"/>
           <w:color w:val="000000"/>
         </w:rPr>
         <w:t xml:space="preserve"> </w:t>
-      </w:r>
-      <w:r>
-        <w:rPr>
-          <w:rFonts w:cs="Calibri" w:ascii="Calibri" w:hAnsi="Calibri" w:asciiTheme="minorHAnsi" w:cstheme="minorHAnsi" w:hAnsiTheme="minorHAnsi"/>
-          <w:color w:val="000000"/>
-        </w:rPr>
-        <w:t>w</w:t>
-      </w:r>
-      <w:r>
-        <w:rPr>
-          <w:rFonts w:cs="Calibri" w:ascii="Calibri" w:hAnsi="Calibri" w:asciiTheme="minorHAnsi" w:cstheme="minorHAnsi" w:hAnsiTheme="minorHAnsi"/>
-          <w:color w:val="000000"/>
-        </w:rPr>
-        <w:t xml:space="preserve">eighted correlation network analysis </w:t>
-      </w:r>
-      <w:r>
-        <w:rPr>
-          <w:rFonts w:cs="Calibri" w:ascii="Calibri" w:hAnsi="Calibri" w:asciiTheme="minorHAnsi" w:cstheme="minorHAnsi" w:hAnsiTheme="minorHAnsi"/>
-          <w:color w:val="000000"/>
-        </w:rPr>
-        <w:t>(</w:t>
-      </w:r>
-      <w:r>
-        <w:rPr>
-          <w:rFonts w:cs="Calibri" w:ascii="Calibri" w:hAnsi="Calibri" w:asciiTheme="minorHAnsi" w:cstheme="minorHAnsi" w:hAnsiTheme="minorHAnsi"/>
-          <w:color w:val="000000"/>
-        </w:rPr>
-        <w:t>WGCNA</w:t>
-      </w:r>
-      <w:r>
-        <w:rPr>
-          <w:rFonts w:cs="Calibri" w:ascii="Calibri" w:hAnsi="Calibri" w:asciiTheme="minorHAnsi" w:cstheme="minorHAnsi" w:hAnsiTheme="minorHAnsi"/>
-          <w:color w:val="000000"/>
-        </w:rPr>
-        <w:t>)</w:t>
-      </w:r>
-    </w:p>
-    <w:p>
-      <w:pPr>
-        <w:pStyle w:val="TextBody"/>
-        <w:rPr>
-          <w:rFonts w:ascii="Calibri" w:hAnsi="Calibri" w:cs="Calibri" w:asciiTheme="minorHAnsi" w:cstheme="minorHAnsi" w:hAnsiTheme="minorHAnsi"/>
-          <w:color w:val="000000"/>
-        </w:rPr>
-      </w:pPr>
-      <w:r>
-        <w:rPr>
-          <w:rFonts w:cs="Calibri" w:ascii="Calibri" w:hAnsi="Calibri" w:asciiTheme="minorHAnsi" w:cstheme="minorHAnsi" w:hAnsiTheme="minorHAnsi"/>
-          <w:color w:val="000000"/>
-        </w:rPr>
-        <w:t>Intervenant: Costas Bouyioukos.</w:t>
-      </w:r>
-    </w:p>
-    <w:p>
-      <w:pPr>
-        <w:pStyle w:val="Normal"/>
-        <w:rPr>
-          <w:rFonts w:ascii="Calibri" w:hAnsi="Calibri" w:cs="Calibri" w:asciiTheme="minorHAnsi" w:cstheme="minorHAnsi" w:hAnsiTheme="minorHAnsi"/>
-          <w:color w:val="000000"/>
-        </w:rPr>
-      </w:pPr>
-      <w:r>
-        <w:rPr>
-          <w:rFonts w:cs="Calibri" w:cstheme="minorHAnsi" w:ascii="Calibri" w:hAnsi="Calibri"/>
-          <w:color w:val="000000"/>
-        </w:rPr>
-      </w:r>
-    </w:p>
-    <w:p>
-      <w:pPr>
-        <w:pStyle w:val="TextBody"/>
-        <w:rPr>
-          <w:rFonts w:ascii="Calibri" w:hAnsi="Calibri" w:cs="Calibri" w:asciiTheme="minorHAnsi" w:cstheme="minorHAnsi" w:hAnsiTheme="minorHAnsi"/>
-          <w:color w:val="000000"/>
-        </w:rPr>
-      </w:pPr>
-      <w:r>
-        <w:rPr>
-          <w:rFonts w:cs="Calibri" w:cstheme="minorHAnsi" w:ascii="Calibri" w:hAnsi="Calibri"/>
-          <w:color w:val="000000"/>
-        </w:rPr>
-        <w:t xml:space="preserve">Please find below all the inforamtion you need to follow the course. </w:t>
       </w:r>
     </w:p>
     <w:p>
@@ -1931,7 +1932,19 @@
         <w:rPr>
           <w:rFonts w:cs="Calibri" w:ascii="Calibri" w:hAnsi="Calibri" w:asciiTheme="minorHAnsi" w:cstheme="minorHAnsi" w:hAnsiTheme="minorHAnsi"/>
         </w:rPr>
-        <w:t>There is a really short, 15 minutes introduction on gene regulation and transcription regulatory networks. It is really something like a refreshing of your knowledge into the subject so I urge you to watch it anytime you can before the beginning of the course on Wednesday morning. Here is the link :</w:t>
+        <w:t xml:space="preserve">There is a really short, 15 minutes introduction on gene regulation and transcription regulatory networks. It is something like a refreshing of your knowledge into the subject so I </w:t>
+      </w:r>
+      <w:r>
+        <w:rPr>
+          <w:rFonts w:cs="Calibri" w:ascii="Calibri" w:hAnsi="Calibri" w:asciiTheme="minorHAnsi" w:cstheme="minorHAnsi" w:hAnsiTheme="minorHAnsi"/>
+        </w:rPr>
+        <w:t>suggest that</w:t>
+      </w:r>
+      <w:r>
+        <w:rPr>
+          <w:rFonts w:cs="Calibri" w:ascii="Calibri" w:hAnsi="Calibri" w:asciiTheme="minorHAnsi" w:cstheme="minorHAnsi" w:hAnsiTheme="minorHAnsi"/>
+        </w:rPr>
+        <w:t xml:space="preserve"> you watch it anytime you can before the beginning of the course on Wednesday morning. Here is the link :</w:t>
       </w:r>
     </w:p>
     <w:p>
@@ -1957,13 +1970,13 @@
         </w:rPr>
         <w:t xml:space="preserve">Intro: </w:t>
       </w:r>
-      <w:hyperlink r:id="rId12">
+      <w:hyperlink r:id="rId13">
         <w:r>
           <w:rPr>
             <w:rStyle w:val="InternetLink"/>
             <w:rFonts w:cs="Calibri" w:ascii="Calibri" w:hAnsi="Calibri" w:asciiTheme="minorHAnsi" w:cstheme="minorHAnsi" w:hAnsiTheme="minorHAnsi"/>
           </w:rPr>
-          <w:t>https://www.youtube.com/watch?v=_-ikACMbbxE&amp;feature=youtu.be&amp;t=2250</w:t>
+          <w:t>https://www.youtube.com/watch?v=_-ikACMbbxE&amp;t=2250</w:t>
         </w:r>
       </w:hyperlink>
     </w:p>
@@ -1989,7 +2002,49 @@
         <w:rPr>
           <w:rFonts w:cs="Calibri" w:ascii="Calibri" w:hAnsi="Calibri" w:asciiTheme="minorHAnsi" w:cstheme="minorHAnsi" w:hAnsiTheme="minorHAnsi"/>
         </w:rPr>
-        <w:t>The video will start exactly at the timepoint you want (37:30) and all you need to is to watch it only untill the 51:28.</w:t>
+        <w:t xml:space="preserve">The video will start exactly at the timepoint you want (37:30) and all you need to </w:t>
+      </w:r>
+      <w:r>
+        <w:rPr>
+          <w:rFonts w:cs="Calibri" w:ascii="Calibri" w:hAnsi="Calibri" w:asciiTheme="minorHAnsi" w:cstheme="minorHAnsi" w:hAnsiTheme="minorHAnsi"/>
+        </w:rPr>
+        <w:t xml:space="preserve">do </w:t>
+      </w:r>
+      <w:r>
+        <w:rPr>
+          <w:rFonts w:cs="Calibri" w:ascii="Calibri" w:hAnsi="Calibri" w:asciiTheme="minorHAnsi" w:cstheme="minorHAnsi" w:hAnsiTheme="minorHAnsi"/>
+        </w:rPr>
+        <w:t>is to watch it only untill 51:28.</w:t>
+      </w:r>
+    </w:p>
+    <w:p>
+      <w:pPr>
+        <w:pStyle w:val="TextBody"/>
+        <w:numPr>
+          <w:ilvl w:val="0"/>
+          <w:numId w:val="8"/>
+        </w:numPr>
+        <w:tabs>
+          <w:tab w:val="clear" w:pos="709"/>
+          <w:tab w:val="left" w:pos="1414" w:leader="none"/>
+        </w:tabs>
+        <w:spacing w:lineRule="auto" w:line="288" w:before="0" w:after="0"/>
+        <w:jc w:val="both"/>
+        <w:rPr>
+          <w:rFonts w:ascii="Calibri" w:hAnsi="Calibri" w:cs="Calibri" w:asciiTheme="minorHAnsi" w:cstheme="minorHAnsi" w:hAnsiTheme="minorHAnsi"/>
+        </w:rPr>
+      </w:pPr>
+      <w:r>
+        <w:rPr>
+          <w:rFonts w:cs="Calibri" w:ascii="Calibri" w:hAnsi="Calibri" w:asciiTheme="minorHAnsi" w:cstheme="minorHAnsi" w:hAnsiTheme="minorHAnsi"/>
+        </w:rPr>
+        <w:t xml:space="preserve">Course:  </w:t>
+      </w:r>
+      <w:r>
+        <w:rPr>
+          <w:rFonts w:cs="Calibri" w:ascii="Calibri" w:hAnsi="Calibri" w:asciiTheme="minorHAnsi" w:cstheme="minorHAnsi" w:hAnsiTheme="minorHAnsi"/>
+        </w:rPr>
+        <w:t xml:space="preserve">There is a respecive video with the course of introduction to network inference, correlation matrice and network clustering. It lasts about 35 minutes. You can watch it on Wednesday morning at 9h30 before we start with the practical below. </w:t>
       </w:r>
     </w:p>
     <w:p>
@@ -2013,13 +2068,81 @@
         <w:rPr>
           <w:rFonts w:cs="Calibri" w:ascii="Calibri" w:hAnsi="Calibri" w:asciiTheme="minorHAnsi" w:cstheme="minorHAnsi" w:hAnsiTheme="minorHAnsi"/>
         </w:rPr>
-        <w:t>Cours</w:t>
-      </w:r>
-      <w:r>
-        <w:rPr>
-          <w:rFonts w:cs="Calibri" w:ascii="Calibri" w:hAnsi="Calibri" w:asciiTheme="minorHAnsi" w:cstheme="minorHAnsi" w:hAnsiTheme="minorHAnsi"/>
-        </w:rPr>
-        <w:t xml:space="preserve">e:  </w:t>
+        <w:t xml:space="preserve">Cours </w:t>
+      </w:r>
+      <w:r>
+        <w:rPr>
+          <w:rFonts w:cs="Calibri" w:ascii="Calibri" w:hAnsi="Calibri" w:asciiTheme="minorHAnsi" w:cstheme="minorHAnsi" w:hAnsiTheme="minorHAnsi"/>
+        </w:rPr>
+        <w:t>WGCNA</w:t>
+      </w:r>
+      <w:r>
+        <w:rPr>
+          <w:rFonts w:cs="Calibri" w:ascii="Calibri" w:hAnsi="Calibri" w:asciiTheme="minorHAnsi" w:cstheme="minorHAnsi" w:hAnsiTheme="minorHAnsi"/>
+        </w:rPr>
+        <w:t xml:space="preserve"> </w:t>
+      </w:r>
+      <w:r>
+        <w:rPr>
+          <w:rStyle w:val="LienInternet"/>
+          <w:rFonts w:cs="Calibri" w:ascii="Calibri" w:hAnsi="Calibri" w:asciiTheme="minorHAnsi" w:cstheme="minorHAnsi" w:hAnsiTheme="minorHAnsi"/>
+          <w:color w:val="1155CC"/>
+        </w:rPr>
+        <w:t>https://www.youtube.com/watch?v=2f6UubLLoUk</w:t>
+      </w:r>
+    </w:p>
+    <w:p>
+      <w:pPr>
+        <w:pStyle w:val="TextBody"/>
+        <w:numPr>
+          <w:ilvl w:val="0"/>
+          <w:numId w:val="8"/>
+        </w:numPr>
+        <w:tabs>
+          <w:tab w:val="clear" w:pos="709"/>
+          <w:tab w:val="left" w:pos="707" w:leader="none"/>
+        </w:tabs>
+        <w:spacing w:lineRule="auto" w:line="288" w:before="0" w:after="0"/>
+        <w:jc w:val="both"/>
+        <w:rPr>
+          <w:rFonts w:ascii="Calibri" w:hAnsi="Calibri" w:cs="Calibri" w:asciiTheme="minorHAnsi" w:cstheme="minorHAnsi" w:hAnsiTheme="minorHAnsi"/>
+        </w:rPr>
+      </w:pPr>
+      <w:r>
+        <w:rPr>
+          <w:rFonts w:cs="Calibri" w:ascii="Calibri" w:hAnsi="Calibri" w:asciiTheme="minorHAnsi" w:cstheme="minorHAnsi" w:hAnsiTheme="minorHAnsi"/>
+        </w:rPr>
+        <w:t xml:space="preserve">Practical  TP: We will do the practical on Zoom together at 10h15 Wednesday morning. It would be VERY advisable to read the rperequisites that I have uploaded for you on the main course page. </w:t>
+      </w:r>
+    </w:p>
+    <w:p>
+      <w:pPr>
+        <w:pStyle w:val="TextBody"/>
+        <w:numPr>
+          <w:ilvl w:val="0"/>
+          <w:numId w:val="8"/>
+        </w:numPr>
+        <w:tabs>
+          <w:tab w:val="clear" w:pos="709"/>
+          <w:tab w:val="left" w:pos="707" w:leader="none"/>
+        </w:tabs>
+        <w:spacing w:lineRule="auto" w:line="288" w:before="0" w:after="0"/>
+        <w:jc w:val="both"/>
+        <w:rPr>
+          <w:rFonts w:ascii="Calibri" w:hAnsi="Calibri" w:cs="Calibri" w:asciiTheme="minorHAnsi" w:cstheme="minorHAnsi" w:hAnsiTheme="minorHAnsi"/>
+        </w:rPr>
+      </w:pPr>
+      <w:r>
+        <w:rPr>
+          <w:rFonts w:cs="Calibri" w:ascii="Calibri" w:hAnsi="Calibri" w:asciiTheme="minorHAnsi" w:cstheme="minorHAnsi" w:hAnsiTheme="minorHAnsi"/>
+        </w:rPr>
+        <w:t>Y</w:t>
+      </w:r>
+      <w:r>
+        <w:rPr>
+          <w:rFonts w:cs="Calibri" w:ascii="Calibri" w:hAnsi="Calibri" w:asciiTheme="minorHAnsi" w:cstheme="minorHAnsi" w:hAnsiTheme="minorHAnsi"/>
+        </w:rPr>
+        <w:t>ou must install WGCNA package on your R/Rstudio sessions before the course.</w:t>
       </w:r>
     </w:p>
     <w:p>
@@ -2031,7 +2154,7 @@
         </w:numPr>
         <w:tabs>
           <w:tab w:val="clear" w:pos="709"/>
-          <w:tab w:val="left" w:pos="1414" w:leader="none"/>
+          <w:tab w:val="left" w:pos="707" w:leader="none"/>
         </w:tabs>
         <w:spacing w:lineRule="auto" w:line="288" w:before="0" w:after="0"/>
         <w:jc w:val="both"/>
@@ -2043,16 +2166,15 @@
         <w:rPr>
           <w:rFonts w:cs="Calibri" w:ascii="Calibri" w:hAnsi="Calibri" w:asciiTheme="minorHAnsi" w:cstheme="minorHAnsi" w:hAnsiTheme="minorHAnsi"/>
         </w:rPr>
-        <w:t xml:space="preserve">Cours 2 </w:t>
-      </w:r>
-      <w:hyperlink r:id="rId13">
+        <w:t xml:space="preserve">If you want to take a look at the video of last year you can get an idea about how the TP will run. </w:t>
+      </w:r>
+      <w:hyperlink r:id="rId14">
         <w:r>
           <w:rPr>
-            <w:rStyle w:val="LienInternet"/>
+            <w:rStyle w:val="InternetLink"/>
             <w:rFonts w:cs="Calibri" w:ascii="Calibri" w:hAnsi="Calibri" w:asciiTheme="minorHAnsi" w:cstheme="minorHAnsi" w:hAnsiTheme="minorHAnsi"/>
-            <w:color w:val="1155CC"/>
           </w:rPr>
-          <w:t>https://www.youtube.com/watch?v=V5jizup7TDo&amp;feature=youtu.be</w:t>
+          <w:t>https://www.youtube.com/watch?v=2f6UubLLoUk</w:t>
         </w:r>
       </w:hyperlink>
     </w:p>
@@ -2077,115 +2199,35 @@
         <w:rPr>
           <w:rFonts w:cs="Calibri" w:ascii="Calibri" w:hAnsi="Calibri" w:asciiTheme="minorHAnsi" w:cstheme="minorHAnsi" w:hAnsiTheme="minorHAnsi"/>
         </w:rPr>
-        <w:t>N’hésitez pas à m’envoyer des messages sur slack si vous avez des questions. Les diapositives correspondant au cours, ainsi que les fichiers associés au TP décrits ci-dessous  peuvent être trouvés sur Github (session 3).</w:t>
-      </w:r>
-    </w:p>
-    <w:p>
-      <w:pPr>
-        <w:pStyle w:val="TextBody"/>
-        <w:spacing w:lineRule="auto" w:line="288" w:before="0" w:after="0"/>
+        <w:t xml:space="preserve"> </w:t>
+      </w:r>
+      <w:r>
+        <w:rPr>
+          <w:rFonts w:cs="Calibri" w:ascii="Calibri" w:hAnsi="Calibri" w:asciiTheme="minorHAnsi" w:cstheme="minorHAnsi" w:hAnsiTheme="minorHAnsi"/>
+        </w:rPr>
+        <w:t>The subject of the TP is also available on the course webpage.</w:t>
+      </w:r>
+    </w:p>
+    <w:p>
+      <w:pPr>
+        <w:pStyle w:val="TextBody"/>
+        <w:numPr>
+          <w:ilvl w:val="0"/>
+          <w:numId w:val="0"/>
+        </w:numPr>
+        <w:tabs>
+          <w:tab w:val="clear" w:pos="709"/>
+          <w:tab w:val="left" w:pos="1414" w:leader="none"/>
+        </w:tabs>
+        <w:spacing w:lineRule="auto" w:line="288" w:before="0" w:after="80"/>
         <w:ind w:left="1414" w:hanging="0"/>
         <w:jc w:val="both"/>
         <w:rPr>
           <w:rFonts w:ascii="Calibri" w:hAnsi="Calibri" w:cs="Calibri" w:asciiTheme="minorHAnsi" w:cstheme="minorHAnsi" w:hAnsiTheme="minorHAnsi"/>
         </w:rPr>
       </w:pPr>
-      <w:hyperlink r:id="rId14">
-        <w:r>
-          <w:rPr>
-            <w:rStyle w:val="LienInternet"/>
-            <w:rFonts w:cs="Calibri" w:ascii="Calibri" w:hAnsi="Calibri" w:asciiTheme="minorHAnsi" w:cstheme="minorHAnsi" w:hAnsiTheme="minorHAnsi"/>
-          </w:rPr>
-          <w:t>https://github.com/DU-Bii/module-6-Integrative-Bioinformatics/tree/master/2020</w:t>
-        </w:r>
-      </w:hyperlink>
-    </w:p>
-    <w:p>
-      <w:pPr>
-        <w:pStyle w:val="TextBody"/>
-        <w:numPr>
-          <w:ilvl w:val="0"/>
-          <w:numId w:val="8"/>
-        </w:numPr>
-        <w:tabs>
-          <w:tab w:val="clear" w:pos="709"/>
-          <w:tab w:val="left" w:pos="707" w:leader="none"/>
-        </w:tabs>
-        <w:spacing w:lineRule="auto" w:line="288" w:before="0" w:after="0"/>
-        <w:jc w:val="both"/>
-        <w:rPr>
-          <w:rFonts w:ascii="Calibri" w:hAnsi="Calibri" w:cs="Calibri" w:asciiTheme="minorHAnsi" w:cstheme="minorHAnsi" w:hAnsiTheme="minorHAnsi"/>
-        </w:rPr>
-      </w:pPr>
-      <w:r>
-        <w:rPr>
-          <w:rFonts w:cs="Calibri" w:ascii="Calibri" w:hAnsi="Calibri" w:asciiTheme="minorHAnsi" w:cstheme="minorHAnsi" w:hAnsiTheme="minorHAnsi"/>
-        </w:rPr>
-        <w:t>Nous nous retrouverons sur zoom le mardi 9 juin de 9h à midi (coordonnées zoom à la fin du message)</w:t>
-      </w:r>
-    </w:p>
-    <w:p>
-      <w:pPr>
-        <w:pStyle w:val="TextBody"/>
-        <w:numPr>
-          <w:ilvl w:val="1"/>
-          <w:numId w:val="8"/>
-        </w:numPr>
-        <w:tabs>
-          <w:tab w:val="clear" w:pos="709"/>
-          <w:tab w:val="left" w:pos="1414" w:leader="none"/>
-        </w:tabs>
-        <w:spacing w:lineRule="auto" w:line="288" w:before="0" w:after="0"/>
-        <w:jc w:val="both"/>
-        <w:rPr>
-          <w:rFonts w:ascii="Calibri" w:hAnsi="Calibri" w:cs="Calibri" w:asciiTheme="minorHAnsi" w:cstheme="minorHAnsi" w:hAnsiTheme="minorHAnsi"/>
-        </w:rPr>
-      </w:pPr>
-      <w:r>
-        <w:rPr>
-          <w:rFonts w:cs="Calibri" w:ascii="Calibri" w:hAnsi="Calibri" w:asciiTheme="minorHAnsi" w:cstheme="minorHAnsi" w:hAnsiTheme="minorHAnsi"/>
-        </w:rPr>
-        <w:t>Nous débuterons par un quiz avec des questions sur le cours pour entamer la discussion</w:t>
-      </w:r>
-    </w:p>
-    <w:p>
-      <w:pPr>
-        <w:pStyle w:val="TextBody"/>
-        <w:numPr>
-          <w:ilvl w:val="1"/>
-          <w:numId w:val="8"/>
-        </w:numPr>
-        <w:tabs>
-          <w:tab w:val="clear" w:pos="709"/>
-          <w:tab w:val="left" w:pos="1414" w:leader="none"/>
-        </w:tabs>
-        <w:spacing w:lineRule="auto" w:line="288" w:before="0" w:after="80"/>
-        <w:jc w:val="both"/>
-        <w:rPr>
-          <w:rFonts w:ascii="Calibri" w:hAnsi="Calibri" w:cs="Calibri" w:asciiTheme="minorHAnsi" w:cstheme="minorHAnsi" w:hAnsiTheme="minorHAnsi"/>
-        </w:rPr>
-      </w:pPr>
-      <w:r>
-        <w:rPr>
-          <w:rFonts w:cs="Calibri" w:ascii="Calibri" w:hAnsi="Calibri" w:asciiTheme="minorHAnsi" w:cstheme="minorHAnsi" w:hAnsiTheme="minorHAnsi"/>
-        </w:rPr>
-        <w:t>Puis nous ferons le TP cytoscape (</w:t>
-      </w:r>
-      <w:hyperlink r:id="rId15">
-        <w:r>
-          <w:rPr>
-            <w:rStyle w:val="LienInternet"/>
-            <w:rFonts w:cs="Calibri" w:ascii="Calibri" w:hAnsi="Calibri" w:asciiTheme="minorHAnsi" w:cstheme="minorHAnsi" w:hAnsiTheme="minorHAnsi"/>
-            <w:color w:val="1155CC"/>
-          </w:rPr>
-          <w:t>https://cytoscape.org/</w:t>
-        </w:r>
-      </w:hyperlink>
-      <w:r>
-        <w:rPr>
-          <w:rFonts w:cs="Calibri" w:ascii="Calibri" w:hAnsi="Calibri" w:asciiTheme="minorHAnsi" w:cstheme="minorHAnsi" w:hAnsiTheme="minorHAnsi"/>
-        </w:rPr>
-        <w:t>). </w:t>
+      <w:r>
+        <w:rPr/>
       </w:r>
     </w:p>
     <w:p>
@@ -2202,7 +2244,27 @@
           <w:i/>
           <w:color w:val="000000"/>
         </w:rPr>
-        <w:t>Attention, nous n’aurons pas la possibilité de passer du temps à installer le logiciel pendant la séance. Nous vous demandons donc  d’installer le logiciel Cytoscape sur vos machine et de vérifier son fonctionnement avant le début du cours.</w:t>
+        <w:t xml:space="preserve">Attention, nous n’aurons pas la possibilité de passer du temps à installer le logiciel pendant la séance. Nous vous demandons donc  d’installer le logiciel </w:t>
+      </w:r>
+      <w:r>
+        <w:rPr>
+          <w:rFonts w:eastAsia="Noto Serif CJK SC" w:cs="Calibri" w:ascii="Calibri" w:hAnsi="Calibri" w:asciiTheme="minorHAnsi" w:cstheme="minorHAnsi" w:hAnsiTheme="minorHAnsi"/>
+          <w:i/>
+          <w:color w:val="000000"/>
+          <w:kern w:val="2"/>
+          <w:sz w:val="24"/>
+          <w:szCs w:val="24"/>
+          <w:lang w:val="fr-FR" w:eastAsia="zh-CN" w:bidi="hi-IN"/>
+        </w:rPr>
+        <w:t>WGCNA</w:t>
+      </w:r>
+      <w:r>
+        <w:rPr>
+          <w:rFonts w:cs="Calibri" w:ascii="Calibri" w:hAnsi="Calibri" w:asciiTheme="minorHAnsi" w:cstheme="minorHAnsi" w:hAnsiTheme="minorHAnsi"/>
+          <w:i/>
+          <w:color w:val="000000"/>
+        </w:rPr>
+        <w:t xml:space="preserve"> sur vos machine et de vérifier son fonctionnement avant le début du cours.</w:t>
       </w:r>
       <w:r>
         <w:br w:type="page"/>
@@ -2275,7 +2337,9 @@
         </w:rPr>
       </w:pPr>
       <w:r>
-        <w:rPr/>
+        <w:rPr>
+          <w:rFonts w:cs="Calibri" w:cstheme="minorHAnsi" w:ascii="Calibri" w:hAnsi="Calibri"/>
+        </w:rPr>
       </w:r>
       <w:r>
         <w:br w:type="page"/>
@@ -2365,7 +2429,7 @@
           <w:color w:val="000000"/>
         </w:rPr>
       </w:pPr>
-      <w:hyperlink r:id="rId16">
+      <w:hyperlink r:id="rId15">
         <w:r>
           <w:rPr>
             <w:rStyle w:val="InternetLink"/>
@@ -2460,7 +2524,7 @@
         </w:rPr>
         <w:t xml:space="preserve">Module 5 - Méthodes et outils bioinformatiques pour l'analyse des données à haut débit. </w:t>
       </w:r>
-      <w:hyperlink r:id="rId17">
+      <w:hyperlink r:id="rId16">
         <w:r>
           <w:rPr>
             <w:rStyle w:val="LienInternet"/>
@@ -2634,7 +2698,7 @@
         </w:rPr>
         <w:t>Nous avons détaillé les différentes étapes nécessaires sur la page de pré-requis du module ( </w:t>
       </w:r>
-      <w:hyperlink r:id="rId18">
+      <w:hyperlink r:id="rId17">
         <w:r>
           <w:rPr>
             <w:rStyle w:val="LienInternet"/>
@@ -2797,7 +2861,7 @@
         </w:rPr>
         <w:t>Créer un compte sur </w:t>
       </w:r>
-      <w:hyperlink r:id="rId19">
+      <w:hyperlink r:id="rId18">
         <w:r>
           <w:rPr>
             <w:rStyle w:val="LienInternet"/>
@@ -2883,7 +2947,7 @@
         </w:rPr>
         <w:t>Download and install (Git)[</w:t>
       </w:r>
-      <w:hyperlink r:id="rId20">
+      <w:hyperlink r:id="rId19">
         <w:r>
           <w:rPr>
             <w:rStyle w:val="LienInternet"/>
@@ -2942,7 +3006,7 @@
         </w:rPr>
         <w:t>Configurer son nom d'utilisateur en local : </w:t>
       </w:r>
-      <w:hyperlink r:id="rId21">
+      <w:hyperlink r:id="rId20">
         <w:r>
           <w:rPr>
             <w:rStyle w:val="LienInternet"/>
@@ -2984,7 +3048,7 @@
         </w:rPr>
         <w:t>Configurer son mail : </w:t>
       </w:r>
-      <w:hyperlink r:id="rId22">
+      <w:hyperlink r:id="rId21">
         <w:r>
           <w:rPr>
             <w:rStyle w:val="LienInternet"/>
@@ -3043,7 +3107,7 @@
         </w:rPr>
         <w:t>Génerer une clef ssh:</w:t>
       </w:r>
-      <w:hyperlink r:id="rId23">
+      <w:hyperlink r:id="rId22">
         <w:r>
           <w:rPr>
             <w:rStyle w:val="LienInternet"/>
@@ -3085,7 +3149,7 @@
         </w:rPr>
         <w:t>Ajouter cette clef à votre compte github :</w:t>
       </w:r>
-      <w:hyperlink r:id="rId24">
+      <w:hyperlink r:id="rId23">
         <w:r>
           <w:rPr>
             <w:rStyle w:val="LienInternet"/>
@@ -3113,7 +3177,7 @@
           <w:rFonts w:ascii="Calibri" w:hAnsi="Calibri" w:cs="Calibri" w:asciiTheme="minorHAnsi" w:cstheme="minorHAnsi" w:hAnsiTheme="minorHAnsi"/>
         </w:rPr>
       </w:pPr>
-      <w:hyperlink r:id="rId25">
+      <w:hyperlink r:id="rId24">
         <w:r>
           <w:rPr>
             <w:rStyle w:val="LienInternet"/>
@@ -3234,7 +3298,7 @@
         </w:rPr>
         <w:t>Configurer son nom d'utilisateur : </w:t>
       </w:r>
-      <w:hyperlink r:id="rId26">
+      <w:hyperlink r:id="rId25">
         <w:r>
           <w:rPr>
             <w:rStyle w:val="LienInternet"/>
@@ -3269,7 +3333,7 @@
         </w:rPr>
         <w:t>Configurer son mail : </w:t>
       </w:r>
-      <w:hyperlink r:id="rId27">
+      <w:hyperlink r:id="rId26">
         <w:r>
           <w:rPr>
             <w:rStyle w:val="LienInternet"/>
@@ -3311,7 +3375,7 @@
         </w:rPr>
         <w:t>Génerer une clef ssh:</w:t>
       </w:r>
-      <w:hyperlink r:id="rId28">
+      <w:hyperlink r:id="rId27">
         <w:r>
           <w:rPr>
             <w:rStyle w:val="LienInternet"/>
@@ -3353,7 +3417,7 @@
         </w:rPr>
         <w:t>Ajouter cette clef à votre compte github :</w:t>
       </w:r>
-      <w:hyperlink r:id="rId29">
+      <w:hyperlink r:id="rId28">
         <w:r>
           <w:rPr>
             <w:rStyle w:val="LienInternet"/>
@@ -3381,7 +3445,7 @@
           <w:rFonts w:ascii="Calibri" w:hAnsi="Calibri" w:cs="Calibri" w:asciiTheme="minorHAnsi" w:cstheme="minorHAnsi" w:hAnsiTheme="minorHAnsi"/>
         </w:rPr>
       </w:pPr>
-      <w:hyperlink r:id="rId30">
+      <w:hyperlink r:id="rId29">
         <w:r>
           <w:rPr>
             <w:rStyle w:val="LienInternet"/>
@@ -4809,7 +4873,6 @@
       <w:rPr>
         <w:rFonts w:ascii="Liberation Serif" w:hAnsi="Liberation Serif" w:eastAsia="Noto Serif CJK SC" w:cs="Lohit Devanagari"/>
         <w:kern w:val="2"/>
-        <w:sz w:val="24"/>
         <w:szCs w:val="24"/>
         <w:lang w:val="fr-FR" w:eastAsia="zh-CN" w:bidi="hi-IN"/>
       </w:rPr>
@@ -5199,6 +5262,7 @@
     <w:rsid w:val="003f1c22"/>
     <w:pPr>
       <w:widowControl/>
+      <w:suppressAutoHyphens w:val="true"/>
       <w:bidi w:val="0"/>
       <w:spacing w:before="0" w:after="0"/>
       <w:jc w:val="left"/>

</xml_diff>